<commit_message>
My Capstone Project Data Story
</commit_message>
<xml_diff>
--- a/Data Story.docx
+++ b/Data Story.docx
@@ -93,6 +93,148 @@
     <w:p/>
     <w:p>
       <w:r>
+        <w:rPr>
+          <w:rFonts w:asciiTheme="majorBidi" w:hAnsiTheme="majorBidi" w:cstheme="majorBidi"/>
+        </w:rPr>
+        <w:t xml:space="preserve">Plot </w:t>
+      </w:r>
+      <w:r>
+        <w:rPr>
+          <w:rFonts w:asciiTheme="majorBidi" w:hAnsiTheme="majorBidi" w:cstheme="majorBidi"/>
+        </w:rPr>
+        <w:t>2</w:t>
+      </w:r>
+      <w:r>
+        <w:rPr>
+          <w:rFonts w:asciiTheme="majorBidi" w:hAnsiTheme="majorBidi" w:cstheme="majorBidi"/>
+        </w:rPr>
+        <w:t xml:space="preserve"> – publication counts per program for the top 10 authors: confirms collaboration which could be a factor for more </w:t>
+      </w:r>
+      <w:proofErr w:type="gramStart"/>
+      <w:r>
+        <w:rPr>
+          <w:rFonts w:asciiTheme="majorBidi" w:hAnsiTheme="majorBidi" w:cstheme="majorBidi"/>
+        </w:rPr>
+        <w:t>publications</w:t>
+      </w:r>
+      <w:proofErr w:type="gramEnd"/>
+    </w:p>
+    <w:p/>
+    <w:p>
+      <w:r>
+        <w:rPr>
+          <w:rFonts w:asciiTheme="majorBidi" w:hAnsiTheme="majorBidi" w:cstheme="majorBidi"/>
+          <w:b/>
+          <w:bCs/>
+        </w:rPr>
+        <w:drawing>
+          <wp:inline distT="0" distB="0" distL="0" distR="0" wp14:anchorId="7A1ED541" wp14:editId="0BE822B7">
+            <wp:extent cx="4165408" cy="2250030"/>
+            <wp:effectExtent l="0" t="0" r="635" b="0"/>
+            <wp:docPr id="1667097421" name="Picture 1" descr="A graph of a number of authors&#10;&#10;Description automatically generated with medium confidence"/>
+            <wp:cNvGraphicFramePr>
+              <a:graphicFrameLocks xmlns:a="http://schemas.openxmlformats.org/drawingml/2006/main" noChangeAspect="1"/>
+            </wp:cNvGraphicFramePr>
+            <a:graphic xmlns:a="http://schemas.openxmlformats.org/drawingml/2006/main">
+              <a:graphicData uri="http://schemas.openxmlformats.org/drawingml/2006/picture">
+                <pic:pic xmlns:pic="http://schemas.openxmlformats.org/drawingml/2006/picture">
+                  <pic:nvPicPr>
+                    <pic:cNvPr id="1667097421" name="Picture 1" descr="A graph of a number of authors&#10;&#10;Description automatically generated with medium confidence"/>
+                    <pic:cNvPicPr/>
+                  </pic:nvPicPr>
+                  <pic:blipFill>
+                    <a:blip r:embed="rId6"/>
+                    <a:stretch>
+                      <a:fillRect/>
+                    </a:stretch>
+                  </pic:blipFill>
+                  <pic:spPr>
+                    <a:xfrm>
+                      <a:off x="0" y="0"/>
+                      <a:ext cx="4244173" cy="2292577"/>
+                    </a:xfrm>
+                    <a:prstGeom prst="rect">
+                      <a:avLst/>
+                    </a:prstGeom>
+                  </pic:spPr>
+                </pic:pic>
+              </a:graphicData>
+            </a:graphic>
+          </wp:inline>
+        </w:drawing>
+      </w:r>
+    </w:p>
+    <w:p/>
+    <w:p>
+      <w:proofErr w:type="spellStart"/>
+      <w:r>
+        <w:t>Anova</w:t>
+      </w:r>
+      <w:proofErr w:type="spellEnd"/>
+      <w:r>
+        <w:t xml:space="preserve"> test – </w:t>
+      </w:r>
+      <w:r>
+        <w:t>significance of average number of authors per publication in each Program</w:t>
+      </w:r>
+    </w:p>
+    <w:p/>
+    <w:p>
+      <w:r>
+        <w:drawing>
+          <wp:inline distT="0" distB="0" distL="0" distR="0" wp14:anchorId="30E0A8A2" wp14:editId="35B22F23">
+            <wp:extent cx="5486400" cy="1385315"/>
+            <wp:effectExtent l="0" t="0" r="0" b="0"/>
+            <wp:docPr id="4" name="Content Placeholder 4" descr="A number and a result&#10;&#10;Description automatically generated with medium confidence">
+              <a:extLst xmlns:a="http://schemas.openxmlformats.org/drawingml/2006/main">
+                <a:ext uri="{FF2B5EF4-FFF2-40B4-BE49-F238E27FC236}">
+                  <a16:creationId xmlns:a16="http://schemas.microsoft.com/office/drawing/2014/main" id="{E9EFDBAA-9EC3-DA8F-ABDA-9BB1ED4A4684}"/>
+                </a:ext>
+              </a:extLst>
+            </wp:docPr>
+            <wp:cNvGraphicFramePr>
+              <a:graphicFrameLocks xmlns:a="http://schemas.openxmlformats.org/drawingml/2006/main" noChangeAspect="1"/>
+            </wp:cNvGraphicFramePr>
+            <a:graphic xmlns:a="http://schemas.openxmlformats.org/drawingml/2006/main">
+              <a:graphicData uri="http://schemas.openxmlformats.org/drawingml/2006/picture">
+                <pic:pic xmlns:pic="http://schemas.openxmlformats.org/drawingml/2006/picture">
+                  <pic:nvPicPr>
+                    <pic:cNvPr id="4" name="Content Placeholder 4" descr="A number and a result&#10;&#10;Description automatically generated with medium confidence">
+                      <a:extLst>
+                        <a:ext uri="{FF2B5EF4-FFF2-40B4-BE49-F238E27FC236}">
+                          <a16:creationId xmlns:a16="http://schemas.microsoft.com/office/drawing/2014/main" id="{E9EFDBAA-9EC3-DA8F-ABDA-9BB1ED4A4684}"/>
+                        </a:ext>
+                      </a:extLst>
+                    </pic:cNvPr>
+                    <pic:cNvPicPr>
+                      <a:picLocks noChangeAspect="1"/>
+                    </pic:cNvPicPr>
+                  </pic:nvPicPr>
+                  <pic:blipFill>
+                    <a:blip r:embed="rId7"/>
+                    <a:stretch>
+                      <a:fillRect/>
+                    </a:stretch>
+                  </pic:blipFill>
+                  <pic:spPr>
+                    <a:xfrm>
+                      <a:off x="0" y="0"/>
+                      <a:ext cx="5486400" cy="1385315"/>
+                    </a:xfrm>
+                    <a:prstGeom prst="rect">
+                      <a:avLst/>
+                    </a:prstGeom>
+                  </pic:spPr>
+                </pic:pic>
+              </a:graphicData>
+            </a:graphic>
+          </wp:inline>
+        </w:drawing>
+      </w:r>
+    </w:p>
+    <w:p/>
+    <w:p>
+      <w:r>
         <w:t>However, when analyzing the data for programs, an analysis of variance (ANOVA) test revealed a significant difference in publication counts based on the number of authors per publication. This indicates that collaboration within each program does impact program productivity. As a result, we can identify the most successful programs based on this analysis.</w:t>
       </w:r>
     </w:p>
@@ -147,7 +289,7 @@
       </w:r>
     </w:p>
     <w:sectPr>
-      <w:headerReference w:type="default" r:id="rId6"/>
+      <w:headerReference w:type="default" r:id="rId8"/>
       <w:pgSz w:w="12240" w:h="15840"/>
       <w:pgMar w:top="1440" w:right="1440" w:bottom="1440" w:left="1440" w:header="720" w:footer="720" w:gutter="0"/>
       <w:cols w:space="720"/>
@@ -637,7 +779,6 @@
   <w:style w:type="character" w:default="1" w:styleId="DefaultParagraphFont">
     <w:name w:val="Default Paragraph Font"/>
     <w:uiPriority w:val="1"/>
-    <w:semiHidden/>
     <w:unhideWhenUsed/>
   </w:style>
   <w:style w:type="table" w:default="1" w:styleId="TableNormal">

</xml_diff>